<commit_message>
Java Theory Doc - 7
</commit_message>
<xml_diff>
--- a/src/resources/documents/JavaTheory_7.docx
+++ b/src/resources/documents/JavaTheory_7.docx
@@ -10022,8 +10022,9 @@
           <w:lang w:val="en-US"/>
         </w:rPr>
       </w:pPr>
-      <w:proofErr w:type="spellStart"/>
-      <w:r>
+    </w:p>
+    <w:p>
+      <w:pPr>
         <w:rPr>
           <w:rFonts w:asciiTheme="minorHAnsi" w:hAnsiTheme="minorHAnsi" w:cstheme="minorHAnsi"/>
           <w:b/>
@@ -10033,6 +10034,19 @@
           <w:u w:val="single"/>
           <w:lang w:val="en-US"/>
         </w:rPr>
+      </w:pPr>
+      <w:proofErr w:type="spellStart"/>
+      <w:r>
+        <w:rPr>
+          <w:rFonts w:asciiTheme="minorHAnsi" w:hAnsiTheme="minorHAnsi" w:cstheme="minorHAnsi"/>
+          <w:b/>
+          <w:bCs/>
+          <w:sz w:val="36"/>
+          <w:szCs w:val="36"/>
+          <w:u w:val="single"/>
+          <w:lang w:val="en-US"/>
+        </w:rPr>
+        <w:lastRenderedPageBreak/>
         <w:t>Downcasting</w:t>
       </w:r>
       <w:proofErr w:type="spellEnd"/>
@@ -10975,7 +10989,7 @@
           <w:szCs w:val="36"/>
           <w:shd w:val="clear" w:color="auto" w:fill="FFFFFF"/>
         </w:rPr>
-        <w:t xml:space="preserve">As shown here, we are first creating a reference of Entertainment called ent1, a reference of Drama called d1 and a Drama object. Since we know </w:t>
+        <w:t xml:space="preserve">As shown here, we are first creating a reference of Entertainment called ent1, a reference </w:t>
       </w:r>
       <w:r>
         <w:rPr>
@@ -10986,7 +11000,7 @@
           <w:shd w:val="clear" w:color="auto" w:fill="FFFFFF"/>
         </w:rPr>
         <w:lastRenderedPageBreak/>
-        <w:t>that ent1 is referring to an object of type Drama, we can up cast the reference as shown in LINE A and assign it to another Drama reference d2.</w:t>
+        <w:t>of Drama called d1 and a Drama object. Since we know that ent1 is referring to an object of type Drama, we can up cast the reference as shown in LINE A and assign it to another Drama reference d2.</w:t>
       </w:r>
       <w:r>
         <w:rPr>
@@ -12000,90 +12014,6 @@
           <w:szCs w:val="36"/>
         </w:rPr>
         <w:br/>
-        <w:t>        </w:t>
-      </w:r>
-      <w:proofErr w:type="spellStart"/>
-      <w:r>
-        <w:rPr>
-          <w:rFonts w:asciiTheme="minorHAnsi" w:hAnsiTheme="minorHAnsi" w:cstheme="minorHAnsi"/>
-          <w:color w:val="000000"/>
-          <w:sz w:val="36"/>
-          <w:szCs w:val="36"/>
-        </w:rPr>
-        <w:t>mb</w:t>
-      </w:r>
-      <w:r>
-        <w:rPr>
-          <w:rFonts w:asciiTheme="minorHAnsi" w:hAnsiTheme="minorHAnsi" w:cstheme="minorHAnsi"/>
-          <w:color w:val="666600"/>
-          <w:sz w:val="36"/>
-          <w:szCs w:val="36"/>
-        </w:rPr>
-        <w:t>.</w:t>
-      </w:r>
-      <w:r>
-        <w:rPr>
-          <w:rFonts w:asciiTheme="minorHAnsi" w:hAnsiTheme="minorHAnsi" w:cstheme="minorHAnsi"/>
-          <w:color w:val="000000"/>
-          <w:sz w:val="36"/>
-          <w:szCs w:val="36"/>
-        </w:rPr>
-        <w:t>registrationNumber</w:t>
-      </w:r>
-      <w:proofErr w:type="spellEnd"/>
-      <w:r>
-        <w:rPr>
-          <w:rFonts w:asciiTheme="minorHAnsi" w:hAnsiTheme="minorHAnsi" w:cstheme="minorHAnsi"/>
-          <w:color w:val="000000"/>
-          <w:sz w:val="36"/>
-          <w:szCs w:val="36"/>
-        </w:rPr>
-        <w:t xml:space="preserve"> </w:t>
-      </w:r>
-      <w:r>
-        <w:rPr>
-          <w:rFonts w:asciiTheme="minorHAnsi" w:hAnsiTheme="minorHAnsi" w:cstheme="minorHAnsi"/>
-          <w:color w:val="666600"/>
-          <w:sz w:val="36"/>
-          <w:szCs w:val="36"/>
-        </w:rPr>
-        <w:t>=</w:t>
-      </w:r>
-      <w:r>
-        <w:rPr>
-          <w:rFonts w:asciiTheme="minorHAnsi" w:hAnsiTheme="minorHAnsi" w:cstheme="minorHAnsi"/>
-          <w:color w:val="000000"/>
-          <w:sz w:val="36"/>
-          <w:szCs w:val="36"/>
-        </w:rPr>
-        <w:t xml:space="preserve"> </w:t>
-      </w:r>
-      <w:r>
-        <w:rPr>
-          <w:rFonts w:asciiTheme="minorHAnsi" w:hAnsiTheme="minorHAnsi" w:cstheme="minorHAnsi"/>
-          <w:color w:val="008800"/>
-          <w:sz w:val="36"/>
-          <w:szCs w:val="36"/>
-        </w:rPr>
-        <w:t>"APXX WWW"</w:t>
-      </w:r>
-      <w:r>
-        <w:rPr>
-          <w:rFonts w:asciiTheme="minorHAnsi" w:hAnsiTheme="minorHAnsi" w:cstheme="minorHAnsi"/>
-          <w:color w:val="666600"/>
-          <w:sz w:val="36"/>
-          <w:szCs w:val="36"/>
-        </w:rPr>
-        <w:t>;</w:t>
-      </w:r>
-      <w:r>
-        <w:rPr>
-          <w:rFonts w:asciiTheme="minorHAnsi" w:hAnsiTheme="minorHAnsi" w:cstheme="minorHAnsi"/>
-          <w:color w:val="000000"/>
-          <w:sz w:val="36"/>
-          <w:szCs w:val="36"/>
-        </w:rPr>
-        <w:br/>
       </w:r>
       <w:r>
         <w:rPr>
@@ -12121,7 +12051,7 @@
           <w:sz w:val="36"/>
           <w:szCs w:val="36"/>
         </w:rPr>
-        <w:t>hasHelmet</w:t>
+        <w:t>registrationNumber</w:t>
       </w:r>
       <w:proofErr w:type="spellEnd"/>
       <w:r>
@@ -12154,11 +12084,11 @@
       <w:r>
         <w:rPr>
           <w:rFonts w:asciiTheme="minorHAnsi" w:hAnsiTheme="minorHAnsi" w:cstheme="minorHAnsi"/>
-          <w:color w:val="000088"/>
-          <w:sz w:val="36"/>
-          <w:szCs w:val="36"/>
-        </w:rPr>
-        <w:t>true</w:t>
+          <w:color w:val="008800"/>
+          <w:sz w:val="36"/>
+          <w:szCs w:val="36"/>
+        </w:rPr>
+        <w:t>"APXX WWW"</w:t>
       </w:r>
       <w:r>
         <w:rPr>
@@ -12205,7 +12135,7 @@
           <w:sz w:val="36"/>
           <w:szCs w:val="36"/>
         </w:rPr>
-        <w:t>maxElevation</w:t>
+        <w:t>hasHelmet</w:t>
       </w:r>
       <w:proofErr w:type="spellEnd"/>
       <w:r>
@@ -12238,11 +12168,11 @@
       <w:r>
         <w:rPr>
           <w:rFonts w:asciiTheme="minorHAnsi" w:hAnsiTheme="minorHAnsi" w:cstheme="minorHAnsi"/>
-          <w:color w:val="006666"/>
-          <w:sz w:val="36"/>
-          <w:szCs w:val="36"/>
-        </w:rPr>
-        <w:t>3000.0</w:t>
+          <w:color w:val="000088"/>
+          <w:sz w:val="36"/>
+          <w:szCs w:val="36"/>
+        </w:rPr>
+        <w:t>true</w:t>
       </w:r>
       <w:r>
         <w:rPr>
@@ -12263,6 +12193,80 @@
         <w:br/>
         <w:t>        </w:t>
       </w:r>
+      <w:proofErr w:type="spellStart"/>
+      <w:r>
+        <w:rPr>
+          <w:rFonts w:asciiTheme="minorHAnsi" w:hAnsiTheme="minorHAnsi" w:cstheme="minorHAnsi"/>
+          <w:color w:val="000000"/>
+          <w:sz w:val="36"/>
+          <w:szCs w:val="36"/>
+        </w:rPr>
+        <w:t>mb</w:t>
+      </w:r>
+      <w:r>
+        <w:rPr>
+          <w:rFonts w:asciiTheme="minorHAnsi" w:hAnsiTheme="minorHAnsi" w:cstheme="minorHAnsi"/>
+          <w:color w:val="666600"/>
+          <w:sz w:val="36"/>
+          <w:szCs w:val="36"/>
+        </w:rPr>
+        <w:t>.</w:t>
+      </w:r>
+      <w:r>
+        <w:rPr>
+          <w:rFonts w:asciiTheme="minorHAnsi" w:hAnsiTheme="minorHAnsi" w:cstheme="minorHAnsi"/>
+          <w:color w:val="000000"/>
+          <w:sz w:val="36"/>
+          <w:szCs w:val="36"/>
+        </w:rPr>
+        <w:t>maxElevation</w:t>
+      </w:r>
+      <w:proofErr w:type="spellEnd"/>
+      <w:r>
+        <w:rPr>
+          <w:rFonts w:asciiTheme="minorHAnsi" w:hAnsiTheme="minorHAnsi" w:cstheme="minorHAnsi"/>
+          <w:color w:val="000000"/>
+          <w:sz w:val="36"/>
+          <w:szCs w:val="36"/>
+        </w:rPr>
+        <w:t xml:space="preserve"> </w:t>
+      </w:r>
+      <w:r>
+        <w:rPr>
+          <w:rFonts w:asciiTheme="minorHAnsi" w:hAnsiTheme="minorHAnsi" w:cstheme="minorHAnsi"/>
+          <w:color w:val="666600"/>
+          <w:sz w:val="36"/>
+          <w:szCs w:val="36"/>
+        </w:rPr>
+        <w:t>=</w:t>
+      </w:r>
+      <w:r>
+        <w:rPr>
+          <w:rFonts w:asciiTheme="minorHAnsi" w:hAnsiTheme="minorHAnsi" w:cstheme="minorHAnsi"/>
+          <w:color w:val="000000"/>
+          <w:sz w:val="36"/>
+          <w:szCs w:val="36"/>
+        </w:rPr>
+        <w:t xml:space="preserve"> </w:t>
+      </w:r>
+      <w:r>
+        <w:rPr>
+          <w:rFonts w:asciiTheme="minorHAnsi" w:hAnsiTheme="minorHAnsi" w:cstheme="minorHAnsi"/>
+          <w:color w:val="006666"/>
+          <w:sz w:val="36"/>
+          <w:szCs w:val="36"/>
+        </w:rPr>
+        <w:t>3000.0</w:t>
+      </w:r>
+      <w:r>
+        <w:rPr>
+          <w:rFonts w:asciiTheme="minorHAnsi" w:hAnsiTheme="minorHAnsi" w:cstheme="minorHAnsi"/>
+          <w:color w:val="666600"/>
+          <w:sz w:val="36"/>
+          <w:szCs w:val="36"/>
+        </w:rPr>
+        <w:t>;</w:t>
+      </w:r>
       <w:r>
         <w:rPr>
           <w:rFonts w:asciiTheme="minorHAnsi" w:hAnsiTheme="minorHAnsi" w:cstheme="minorHAnsi"/>
@@ -12273,136 +12277,6 @@
         <w:br/>
         <w:t>        </w:t>
       </w:r>
-      <w:proofErr w:type="spellStart"/>
-      <w:r>
-        <w:rPr>
-          <w:rFonts w:asciiTheme="minorHAnsi" w:hAnsiTheme="minorHAnsi" w:cstheme="minorHAnsi"/>
-          <w:color w:val="660066"/>
-          <w:sz w:val="36"/>
-          <w:szCs w:val="36"/>
-        </w:rPr>
-        <w:t>System</w:t>
-      </w:r>
-      <w:r>
-        <w:rPr>
-          <w:rFonts w:asciiTheme="minorHAnsi" w:hAnsiTheme="minorHAnsi" w:cstheme="minorHAnsi"/>
-          <w:color w:val="666600"/>
-          <w:sz w:val="36"/>
-          <w:szCs w:val="36"/>
-        </w:rPr>
-        <w:t>.</w:t>
-      </w:r>
-      <w:r>
-        <w:rPr>
-          <w:rFonts w:asciiTheme="minorHAnsi" w:hAnsiTheme="minorHAnsi" w:cstheme="minorHAnsi"/>
-          <w:color w:val="000088"/>
-          <w:sz w:val="36"/>
-          <w:szCs w:val="36"/>
-        </w:rPr>
-        <w:t>out</w:t>
-      </w:r>
-      <w:r>
-        <w:rPr>
-          <w:rFonts w:asciiTheme="minorHAnsi" w:hAnsiTheme="minorHAnsi" w:cstheme="minorHAnsi"/>
-          <w:color w:val="666600"/>
-          <w:sz w:val="36"/>
-          <w:szCs w:val="36"/>
-        </w:rPr>
-        <w:t>.</w:t>
-      </w:r>
-      <w:r>
-        <w:rPr>
-          <w:rFonts w:asciiTheme="minorHAnsi" w:hAnsiTheme="minorHAnsi" w:cstheme="minorHAnsi"/>
-          <w:color w:val="000088"/>
-          <w:sz w:val="36"/>
-          <w:szCs w:val="36"/>
-        </w:rPr>
-        <w:t>print</w:t>
-      </w:r>
-      <w:proofErr w:type="spellEnd"/>
-      <w:r>
-        <w:rPr>
-          <w:rFonts w:asciiTheme="minorHAnsi" w:hAnsiTheme="minorHAnsi" w:cstheme="minorHAnsi"/>
-          <w:color w:val="666600"/>
-          <w:sz w:val="36"/>
-          <w:szCs w:val="36"/>
-        </w:rPr>
-        <w:t>(</w:t>
-      </w:r>
-      <w:r>
-        <w:rPr>
-          <w:rFonts w:asciiTheme="minorHAnsi" w:hAnsiTheme="minorHAnsi" w:cstheme="minorHAnsi"/>
-          <w:color w:val="008800"/>
-          <w:sz w:val="36"/>
-          <w:szCs w:val="36"/>
-        </w:rPr>
-        <w:t>"Mountain Bike with registration Number "</w:t>
-      </w:r>
-      <w:r>
-        <w:rPr>
-          <w:rFonts w:asciiTheme="minorHAnsi" w:hAnsiTheme="minorHAnsi" w:cstheme="minorHAnsi"/>
-          <w:color w:val="000000"/>
-          <w:sz w:val="36"/>
-          <w:szCs w:val="36"/>
-        </w:rPr>
-        <w:t xml:space="preserve"> </w:t>
-      </w:r>
-      <w:r>
-        <w:rPr>
-          <w:rFonts w:asciiTheme="minorHAnsi" w:hAnsiTheme="minorHAnsi" w:cstheme="minorHAnsi"/>
-          <w:color w:val="666600"/>
-          <w:sz w:val="36"/>
-          <w:szCs w:val="36"/>
-        </w:rPr>
-        <w:t>+</w:t>
-      </w:r>
-      <w:r>
-        <w:rPr>
-          <w:rFonts w:asciiTheme="minorHAnsi" w:hAnsiTheme="minorHAnsi" w:cstheme="minorHAnsi"/>
-          <w:color w:val="000000"/>
-          <w:sz w:val="36"/>
-          <w:szCs w:val="36"/>
-        </w:rPr>
-        <w:t xml:space="preserve"> </w:t>
-      </w:r>
-      <w:proofErr w:type="spellStart"/>
-      <w:r>
-        <w:rPr>
-          <w:rFonts w:asciiTheme="minorHAnsi" w:hAnsiTheme="minorHAnsi" w:cstheme="minorHAnsi"/>
-          <w:color w:val="000000"/>
-          <w:sz w:val="36"/>
-          <w:szCs w:val="36"/>
-        </w:rPr>
-        <w:t>mb</w:t>
-      </w:r>
-      <w:r>
-        <w:rPr>
-          <w:rFonts w:asciiTheme="minorHAnsi" w:hAnsiTheme="minorHAnsi" w:cstheme="minorHAnsi"/>
-          <w:color w:val="666600"/>
-          <w:sz w:val="36"/>
-          <w:szCs w:val="36"/>
-        </w:rPr>
-        <w:t>.</w:t>
-      </w:r>
-      <w:r>
-        <w:rPr>
-          <w:rFonts w:asciiTheme="minorHAnsi" w:hAnsiTheme="minorHAnsi" w:cstheme="minorHAnsi"/>
-          <w:color w:val="000000"/>
-          <w:sz w:val="36"/>
-          <w:szCs w:val="36"/>
-        </w:rPr>
-        <w:t>registrationNumber</w:t>
-      </w:r>
-      <w:proofErr w:type="spellEnd"/>
-      <w:r>
-        <w:rPr>
-          <w:rFonts w:asciiTheme="minorHAnsi" w:hAnsiTheme="minorHAnsi" w:cstheme="minorHAnsi"/>
-          <w:color w:val="666600"/>
-          <w:sz w:val="36"/>
-          <w:szCs w:val="36"/>
-        </w:rPr>
-        <w:t>);</w:t>
-      </w:r>
       <w:r>
         <w:rPr>
           <w:rFonts w:asciiTheme="minorHAnsi" w:hAnsiTheme="minorHAnsi" w:cstheme="minorHAnsi"/>
@@ -12453,6 +12327,146 @@
       <w:r>
         <w:rPr>
           <w:rFonts w:asciiTheme="minorHAnsi" w:hAnsiTheme="minorHAnsi" w:cstheme="minorHAnsi"/>
+          <w:color w:val="000088"/>
+          <w:sz w:val="36"/>
+          <w:szCs w:val="36"/>
+        </w:rPr>
+        <w:t>print</w:t>
+      </w:r>
+      <w:proofErr w:type="spellEnd"/>
+      <w:r>
+        <w:rPr>
+          <w:rFonts w:asciiTheme="minorHAnsi" w:hAnsiTheme="minorHAnsi" w:cstheme="minorHAnsi"/>
+          <w:color w:val="666600"/>
+          <w:sz w:val="36"/>
+          <w:szCs w:val="36"/>
+        </w:rPr>
+        <w:t>(</w:t>
+      </w:r>
+      <w:r>
+        <w:rPr>
+          <w:rFonts w:asciiTheme="minorHAnsi" w:hAnsiTheme="minorHAnsi" w:cstheme="minorHAnsi"/>
+          <w:color w:val="008800"/>
+          <w:sz w:val="36"/>
+          <w:szCs w:val="36"/>
+        </w:rPr>
+        <w:t>"Mountain Bike with registration Number "</w:t>
+      </w:r>
+      <w:r>
+        <w:rPr>
+          <w:rFonts w:asciiTheme="minorHAnsi" w:hAnsiTheme="minorHAnsi" w:cstheme="minorHAnsi"/>
+          <w:color w:val="000000"/>
+          <w:sz w:val="36"/>
+          <w:szCs w:val="36"/>
+        </w:rPr>
+        <w:t xml:space="preserve"> </w:t>
+      </w:r>
+      <w:r>
+        <w:rPr>
+          <w:rFonts w:asciiTheme="minorHAnsi" w:hAnsiTheme="minorHAnsi" w:cstheme="minorHAnsi"/>
+          <w:color w:val="666600"/>
+          <w:sz w:val="36"/>
+          <w:szCs w:val="36"/>
+        </w:rPr>
+        <w:t>+</w:t>
+      </w:r>
+      <w:r>
+        <w:rPr>
+          <w:rFonts w:asciiTheme="minorHAnsi" w:hAnsiTheme="minorHAnsi" w:cstheme="minorHAnsi"/>
+          <w:color w:val="000000"/>
+          <w:sz w:val="36"/>
+          <w:szCs w:val="36"/>
+        </w:rPr>
+        <w:t xml:space="preserve"> </w:t>
+      </w:r>
+      <w:proofErr w:type="spellStart"/>
+      <w:r>
+        <w:rPr>
+          <w:rFonts w:asciiTheme="minorHAnsi" w:hAnsiTheme="minorHAnsi" w:cstheme="minorHAnsi"/>
+          <w:color w:val="000000"/>
+          <w:sz w:val="36"/>
+          <w:szCs w:val="36"/>
+        </w:rPr>
+        <w:t>mb</w:t>
+      </w:r>
+      <w:r>
+        <w:rPr>
+          <w:rFonts w:asciiTheme="minorHAnsi" w:hAnsiTheme="minorHAnsi" w:cstheme="minorHAnsi"/>
+          <w:color w:val="666600"/>
+          <w:sz w:val="36"/>
+          <w:szCs w:val="36"/>
+        </w:rPr>
+        <w:t>.</w:t>
+      </w:r>
+      <w:r>
+        <w:rPr>
+          <w:rFonts w:asciiTheme="minorHAnsi" w:hAnsiTheme="minorHAnsi" w:cstheme="minorHAnsi"/>
+          <w:color w:val="000000"/>
+          <w:sz w:val="36"/>
+          <w:szCs w:val="36"/>
+        </w:rPr>
+        <w:t>registrationNumber</w:t>
+      </w:r>
+      <w:proofErr w:type="spellEnd"/>
+      <w:r>
+        <w:rPr>
+          <w:rFonts w:asciiTheme="minorHAnsi" w:hAnsiTheme="minorHAnsi" w:cstheme="minorHAnsi"/>
+          <w:color w:val="666600"/>
+          <w:sz w:val="36"/>
+          <w:szCs w:val="36"/>
+        </w:rPr>
+        <w:t>);</w:t>
+      </w:r>
+      <w:r>
+        <w:rPr>
+          <w:rFonts w:asciiTheme="minorHAnsi" w:hAnsiTheme="minorHAnsi" w:cstheme="minorHAnsi"/>
+          <w:color w:val="000000"/>
+          <w:sz w:val="36"/>
+          <w:szCs w:val="36"/>
+        </w:rPr>
+        <w:br/>
+        <w:t>        </w:t>
+      </w:r>
+      <w:proofErr w:type="spellStart"/>
+      <w:r>
+        <w:rPr>
+          <w:rFonts w:asciiTheme="minorHAnsi" w:hAnsiTheme="minorHAnsi" w:cstheme="minorHAnsi"/>
+          <w:color w:val="660066"/>
+          <w:sz w:val="36"/>
+          <w:szCs w:val="36"/>
+        </w:rPr>
+        <w:t>System</w:t>
+      </w:r>
+      <w:r>
+        <w:rPr>
+          <w:rFonts w:asciiTheme="minorHAnsi" w:hAnsiTheme="minorHAnsi" w:cstheme="minorHAnsi"/>
+          <w:color w:val="666600"/>
+          <w:sz w:val="36"/>
+          <w:szCs w:val="36"/>
+        </w:rPr>
+        <w:t>.</w:t>
+      </w:r>
+      <w:r>
+        <w:rPr>
+          <w:rFonts w:asciiTheme="minorHAnsi" w:hAnsiTheme="minorHAnsi" w:cstheme="minorHAnsi"/>
+          <w:color w:val="000088"/>
+          <w:sz w:val="36"/>
+          <w:szCs w:val="36"/>
+        </w:rPr>
+        <w:t>out</w:t>
+      </w:r>
+      <w:r>
+        <w:rPr>
+          <w:rFonts w:asciiTheme="minorHAnsi" w:hAnsiTheme="minorHAnsi" w:cstheme="minorHAnsi"/>
+          <w:color w:val="666600"/>
+          <w:sz w:val="36"/>
+          <w:szCs w:val="36"/>
+        </w:rPr>
+        <w:t>.</w:t>
+      </w:r>
+      <w:r>
+        <w:rPr>
+          <w:rFonts w:asciiTheme="minorHAnsi" w:hAnsiTheme="minorHAnsi" w:cstheme="minorHAnsi"/>
           <w:color w:val="000000"/>
           <w:sz w:val="36"/>
           <w:szCs w:val="36"/>
@@ -13300,6 +13314,7 @@
           <w:sz w:val="36"/>
           <w:szCs w:val="36"/>
         </w:rPr>
+        <w:lastRenderedPageBreak/>
         <w:t>class</w:t>
       </w:r>
       <w:r>
@@ -13374,7 +13389,6 @@
           <w:sz w:val="36"/>
           <w:szCs w:val="36"/>
         </w:rPr>
-        <w:lastRenderedPageBreak/>
         <w:t>{</w:t>
       </w:r>
       <w:r>
@@ -14064,7 +14078,6 @@
           <w:szCs w:val="36"/>
           <w:lang w:val="en-US"/>
         </w:rPr>
-        <w:lastRenderedPageBreak/>
         <w:t>2. Visible to the class only (</w:t>
       </w:r>
       <w:r>
@@ -14823,6 +14836,7 @@
           <w:szCs w:val="36"/>
           <w:lang w:val="en-US"/>
         </w:rPr>
+        <w:lastRenderedPageBreak/>
         <w:t xml:space="preserve">class </w:t>
       </w:r>
       <w:proofErr w:type="spellStart"/>
@@ -14882,7 +14896,6 @@
           <w:szCs w:val="36"/>
           <w:lang w:val="en-US"/>
         </w:rPr>
-        <w:lastRenderedPageBreak/>
         <w:t xml:space="preserve">   </w:t>
       </w:r>
       <w:proofErr w:type="spellStart"/>

</xml_diff>